<commit_message>
Gremlin에서 GraphDB Driver로 변경
</commit_message>
<xml_diff>
--- a/MiT_docs/002. 구조설계서/GDBMS를_위한_이관_도구_구조_설계_v0.5.docx
+++ b/MiT_docs/002. 구조설계서/GDBMS를_위한_이관_도구_구조_설계_v0.5.docx
@@ -2138,7 +2138,6 @@
               <w:cnfStyle w:val="000000000000" w:firstRow="0" w:lastRow="0" w:firstColumn="0" w:lastColumn="0" w:oddVBand="0" w:evenVBand="0" w:oddHBand="0" w:evenHBand="0" w:firstRowFirstColumn="0" w:firstRowLastColumn="0" w:lastRowFirstColumn="0" w:lastRowLastColumn="0"/>
               <w:rPr>
                 <w:rStyle w:val="af1"/>
-                <w:rFonts w:hint="eastAsia"/>
                 <w:b w:val="0"/>
                 <w:bCs w:val="0"/>
                 <w:smallCaps w:val="0"/>
@@ -2709,7 +2708,6 @@
       <w:pPr>
         <w:rPr>
           <w:rStyle w:val="af1"/>
-          <w:rFonts w:hint="eastAsia"/>
           <w:b w:val="0"/>
           <w:bCs w:val="0"/>
           <w:u w:val="none"/>
@@ -6852,13 +6850,7 @@
     <w:p/>
     <w:p/>
     <w:p/>
-    <w:p>
-      <w:pPr>
-        <w:rPr>
-          <w:rFonts w:hint="eastAsia"/>
-        </w:rPr>
-      </w:pPr>
-    </w:p>
+    <w:p/>
     <w:p>
       <w:pPr>
         <w:pStyle w:val="1"/>
@@ -8456,7 +8448,7 @@
             <w:pPr>
               <w:spacing w:after="0" w:line="240" w:lineRule="auto"/>
               <w:rPr>
-                <w:rFonts w:ascii="맑은 고딕" w:eastAsia="맑은 고딕" w:hAnsi="맑은 고딕" w:cs="굴림" w:hint="eastAsia"/>
+                <w:rFonts w:ascii="맑은 고딕" w:eastAsia="맑은 고딕" w:hAnsi="맑은 고딕" w:cs="굴림"/>
                 <w:color w:val="000000"/>
                 <w:szCs w:val="22"/>
               </w:rPr>
@@ -8500,7 +8492,6 @@
                 <w:sz w:val="24"/>
                 <w:szCs w:val="24"/>
               </w:rPr>
-              <w:lastRenderedPageBreak/>
               <w:t xml:space="preserve">요구사항 </w:t>
             </w:r>
             <w:r>
@@ -8622,6 +8613,7 @@
                 <w:color w:val="000000"/>
                 <w:szCs w:val="22"/>
               </w:rPr>
+              <w:lastRenderedPageBreak/>
               <w:t>GR-TRAN-01</w:t>
             </w:r>
           </w:p>
@@ -10238,7 +10230,23 @@
                 <w:color w:val="000000"/>
                 <w:szCs w:val="22"/>
               </w:rPr>
-              <w:t>GDB Online migration을 위해서 Gremlin Java Client Driver를 사용한다</w:t>
+              <w:t xml:space="preserve">GDB Online migration을 위해서 </w:t>
+            </w:r>
+            <w:r>
+              <w:rPr>
+                <w:rFonts w:ascii="맑은 고딕" w:eastAsia="맑은 고딕" w:hAnsi="맑은 고딕" w:cs="굴림"/>
+                <w:color w:val="000000"/>
+                <w:szCs w:val="22"/>
+              </w:rPr>
+              <w:t>GraphDB</w:t>
+            </w:r>
+            <w:r>
+              <w:rPr>
+                <w:rFonts w:ascii="맑은 고딕" w:eastAsia="맑은 고딕" w:hAnsi="맑은 고딕" w:cs="굴림" w:hint="eastAsia"/>
+                <w:color w:val="000000"/>
+                <w:szCs w:val="22"/>
+              </w:rPr>
+              <w:t xml:space="preserve"> Driver를 사용한다</w:t>
             </w:r>
           </w:p>
         </w:tc>
@@ -10382,7 +10390,6 @@
                 <w:color w:val="000000"/>
                 <w:szCs w:val="22"/>
               </w:rPr>
-              <w:lastRenderedPageBreak/>
               <w:t>요구사</w:t>
             </w:r>
             <w:r>
@@ -10525,6 +10532,7 @@
                 <w:color w:val="000000"/>
                 <w:szCs w:val="22"/>
               </w:rPr>
+              <w:lastRenderedPageBreak/>
               <w:t>CM-RSLT-01</w:t>
             </w:r>
           </w:p>
@@ -11529,11 +11537,6 @@
     </w:p>
     <w:p/>
     <w:p>
-      <w:pPr>
-        <w:rPr>
-          <w:rFonts w:hint="eastAsia"/>
-        </w:rPr>
-      </w:pPr>
       <w:r>
         <w:rPr>
           <w:noProof/>
@@ -11588,13 +11591,7 @@
         </w:drawing>
       </w:r>
     </w:p>
-    <w:p>
-      <w:pPr>
-        <w:rPr>
-          <w:rFonts w:hint="eastAsia"/>
-        </w:rPr>
-      </w:pPr>
-    </w:p>
+    <w:p/>
     <w:p>
       <w:pPr>
         <w:rPr>
@@ -18407,11 +18404,19 @@
             </w:pPr>
             <w:r>
               <w:rPr>
-                <w:rFonts w:ascii="맑은 고딕" w:eastAsia="맑은 고딕" w:hAnsi="맑은 고딕" w:cs="굴림" w:hint="eastAsia"/>
-                <w:color w:val="000000"/>
-                <w:szCs w:val="22"/>
-              </w:rPr>
-              <w:t>Gremlin Java Client Driver를 이용한 데이터 입력 기능</w:t>
+                <w:rFonts w:ascii="맑은 고딕" w:eastAsia="맑은 고딕" w:hAnsi="맑은 고딕" w:cs="굴림"/>
+                <w:color w:val="000000"/>
+                <w:szCs w:val="22"/>
+              </w:rPr>
+              <w:t>GraphDB</w:t>
+            </w:r>
+            <w:r>
+              <w:rPr>
+                <w:rFonts w:ascii="맑은 고딕" w:eastAsia="맑은 고딕" w:hAnsi="맑은 고딕" w:cs="굴림" w:hint="eastAsia"/>
+                <w:color w:val="000000"/>
+                <w:szCs w:val="22"/>
+              </w:rPr>
+              <w:t xml:space="preserve"> Driver를 이용한 데이터 입력 기능</w:t>
             </w:r>
             <w:r>
               <w:rPr>
@@ -18505,7 +18510,16 @@
         <w:rPr>
           <w:rFonts w:hint="eastAsia"/>
         </w:rPr>
-        <w:t>데이터 Import시 Gremlin Java Client Driver를 사용한다. (GDB to RDB)</w:t>
+        <w:t xml:space="preserve">데이터 Import시 </w:t>
+      </w:r>
+      <w:r>
+        <w:t>GraphDB</w:t>
+      </w:r>
+      <w:r>
+        <w:rPr>
+          <w:rFonts w:hint="eastAsia"/>
+        </w:rPr>
+        <w:t xml:space="preserve"> Java Client Driver를 사용한다. (GDB to RDB)</w:t>
       </w:r>
     </w:p>
     <w:p>
@@ -22351,11 +22365,19 @@
             </w:pPr>
             <w:r>
               <w:rPr>
-                <w:rFonts w:ascii="맑은 고딕" w:eastAsia="맑은 고딕" w:hAnsi="맑은 고딕" w:cs="굴림" w:hint="eastAsia"/>
-                <w:color w:val="000000"/>
-                <w:szCs w:val="22"/>
-              </w:rPr>
-              <w:t>Gremlin Java Client Driver를 이용한 데이터 추출 기능</w:t>
+                <w:rFonts w:ascii="맑은 고딕" w:eastAsia="맑은 고딕" w:hAnsi="맑은 고딕" w:cs="굴림"/>
+                <w:color w:val="000000"/>
+                <w:szCs w:val="22"/>
+              </w:rPr>
+              <w:t xml:space="preserve">GraphDB </w:t>
+            </w:r>
+            <w:r>
+              <w:rPr>
+                <w:rFonts w:ascii="맑은 고딕" w:eastAsia="맑은 고딕" w:hAnsi="맑은 고딕" w:cs="굴림" w:hint="eastAsia"/>
+                <w:color w:val="000000"/>
+                <w:szCs w:val="22"/>
+              </w:rPr>
+              <w:t>Java Client Driver를 이용한 데이터 추출 기능</w:t>
             </w:r>
             <w:r>
               <w:rPr>
@@ -22557,10 +22579,13 @@
         <w:ind w:leftChars="0"/>
       </w:pPr>
       <w:r>
+        <w:t>GraphDB</w:t>
+      </w:r>
+      <w:r>
         <w:rPr>
           <w:rFonts w:hint="eastAsia"/>
         </w:rPr>
-        <w:t xml:space="preserve">Gremlin Java Client Driver 를 이용한 데이터 </w:t>
+        <w:t xml:space="preserve"> Java Client Driver 를 이용한 데이터 </w:t>
       </w:r>
       <w:r>
         <w:t>추출</w:t>
@@ -27459,7 +27484,23 @@
                 <w:color w:val="000000"/>
                 <w:szCs w:val="22"/>
               </w:rPr>
-              <w:t>CMT 내 Gremlin Java Driver 지원 기능</w:t>
+              <w:t xml:space="preserve">CMT 내 </w:t>
+            </w:r>
+            <w:r>
+              <w:rPr>
+                <w:rFonts w:ascii="맑은 고딕" w:eastAsia="맑은 고딕" w:hAnsi="맑은 고딕" w:cs="굴림"/>
+                <w:color w:val="000000"/>
+                <w:szCs w:val="22"/>
+              </w:rPr>
+              <w:t>GraphDB</w:t>
+            </w:r>
+            <w:r>
+              <w:rPr>
+                <w:rFonts w:ascii="맑은 고딕" w:eastAsia="맑은 고딕" w:hAnsi="맑은 고딕" w:cs="굴림" w:hint="eastAsia"/>
+                <w:color w:val="000000"/>
+                <w:szCs w:val="22"/>
+              </w:rPr>
+              <w:t xml:space="preserve"> Java Driver 지원 기능</w:t>
             </w:r>
           </w:p>
         </w:tc>
@@ -27584,7 +27625,23 @@
                 <w:color w:val="000000"/>
                 <w:szCs w:val="22"/>
               </w:rPr>
-              <w:t>CMT 내 Gremlin Java Driver Load 시 Validation 기능</w:t>
+              <w:t xml:space="preserve">CMT 내 </w:t>
+            </w:r>
+            <w:r>
+              <w:rPr>
+                <w:rFonts w:ascii="맑은 고딕" w:eastAsia="맑은 고딕" w:hAnsi="맑은 고딕" w:cs="굴림"/>
+                <w:color w:val="000000"/>
+                <w:szCs w:val="22"/>
+              </w:rPr>
+              <w:t>GraphDB</w:t>
+            </w:r>
+            <w:r>
+              <w:rPr>
+                <w:rFonts w:ascii="맑은 고딕" w:eastAsia="맑은 고딕" w:hAnsi="맑은 고딕" w:cs="굴림" w:hint="eastAsia"/>
+                <w:color w:val="000000"/>
+                <w:szCs w:val="22"/>
+              </w:rPr>
+              <w:t xml:space="preserve"> Java Driver Load 시 Validation 기능</w:t>
             </w:r>
           </w:p>
         </w:tc>
@@ -27896,7 +27953,16 @@
         <w:rPr>
           <w:rFonts w:hint="eastAsia"/>
         </w:rPr>
-        <w:t>데이터베이스 종류가 TurboGraph++인 경우, Grelin Java Driver인지 확인하는 Validation 작업을 추가한다.</w:t>
+        <w:t xml:space="preserve">데이터베이스 종류가 TurboGraph++인 경우, </w:t>
+      </w:r>
+      <w:r>
+        <w:t>GraphDB</w:t>
+      </w:r>
+      <w:r>
+        <w:rPr>
+          <w:rFonts w:hint="eastAsia"/>
+        </w:rPr>
+        <w:t xml:space="preserve"> Java Driver인지 확인하는 Validation 작업을 추가한다.</w:t>
       </w:r>
     </w:p>
     <w:p>

</xml_diff>